<commit_message>
updated planning to be more realistic
</commit_message>
<xml_diff>
--- a/Planning/Planning Replicatiestudie.docx
+++ b/Planning/Planning Replicatiestudie.docx
@@ -6,33 +6,25 @@
       <w:pPr>
         <w:pStyle w:val="Titel"/>
         <w:rPr>
-          <w:lang w:val="en-US"/>
+          <w:lang w:val="nl-NL"/>
         </w:rPr>
       </w:pPr>
       <w:r>
         <w:rPr>
-          <w:lang w:val="en-US"/>
-        </w:rPr>
-        <w:t xml:space="preserve">Planning </w:t>
+          <w:lang w:val="nl-NL"/>
+        </w:rPr>
+        <w:t>Planning Replicatiestudie</w:t>
       </w:r>
-      <w:proofErr w:type="spellStart"/>
-      <w:r>
-        <w:rPr>
-          <w:lang w:val="en-US"/>
-        </w:rPr>
-        <w:t>Replicatiestudie</w:t>
-      </w:r>
-      <w:proofErr w:type="spellEnd"/>
     </w:p>
     <w:p>
       <w:pPr>
         <w:rPr>
-          <w:lang w:val="en-US"/>
+          <w:lang w:val="nl-NL"/>
         </w:rPr>
       </w:pPr>
       <w:r>
         <w:rPr>
-          <w:lang w:val="en-US"/>
+          <w:lang w:val="nl-NL"/>
         </w:rPr>
         <w:t>Door Aydin Biber</w:t>
       </w:r>
@@ -40,7 +32,7 @@
     <w:p>
       <w:pPr>
         <w:rPr>
-          <w:lang w:val="en-US"/>
+          <w:lang w:val="nl-NL"/>
         </w:rPr>
       </w:pPr>
     </w:p>
@@ -60,21 +52,7 @@
         <w:rPr>
           <w:lang w:val="nl-NL"/>
         </w:rPr>
-        <w:t xml:space="preserve">een planning voor de replicatiestudie voor het vak </w:t>
-      </w:r>
-      <w:proofErr w:type="spellStart"/>
-      <w:r>
-        <w:rPr>
-          <w:lang w:val="nl-NL"/>
-        </w:rPr>
-        <w:t>Vision</w:t>
-      </w:r>
-      <w:proofErr w:type="spellEnd"/>
-      <w:r>
-        <w:rPr>
-          <w:lang w:val="nl-NL"/>
-        </w:rPr>
-        <w:t>.</w:t>
+        <w:t>een planning voor de replicatiestudie voor het vak Vision.</w:t>
       </w:r>
     </w:p>
     <w:p>
@@ -333,16 +311,8 @@
               <w:rPr>
                 <w:lang w:val="nl-NL"/>
               </w:rPr>
-              <w:t xml:space="preserve">Repliceren resultaten </w:t>
-            </w:r>
-            <w:proofErr w:type="spellStart"/>
-            <w:r>
-              <w:rPr>
-                <w:lang w:val="nl-NL"/>
-              </w:rPr>
-              <w:t>DraculaSynth</w:t>
-            </w:r>
-            <w:proofErr w:type="spellEnd"/>
+              <w:t>Repliceren resultaten DraculaSynth</w:t>
+            </w:r>
           </w:p>
         </w:tc>
         <w:tc>
@@ -359,7 +329,13 @@
               <w:rPr>
                 <w:lang w:val="nl-NL"/>
               </w:rPr>
-              <w:t>Week 3</w:t>
+              <w:t xml:space="preserve">Week </w:t>
+            </w:r>
+            <w:r>
+              <w:rPr>
+                <w:lang w:val="nl-NL"/>
+              </w:rPr>
+              <w:t>5</w:t>
             </w:r>
           </w:p>
         </w:tc>
@@ -395,7 +371,13 @@
               <w:rPr>
                 <w:lang w:val="nl-NL"/>
               </w:rPr>
-              <w:t>Week 5</w:t>
+              <w:t xml:space="preserve">Week </w:t>
+            </w:r>
+            <w:r>
+              <w:rPr>
+                <w:lang w:val="nl-NL"/>
+              </w:rPr>
+              <w:t>6</w:t>
             </w:r>
           </w:p>
         </w:tc>
@@ -451,16 +433,8 @@
               <w:rPr>
                 <w:lang w:val="nl-NL"/>
               </w:rPr>
-              <w:t xml:space="preserve">Repliceren resultaten </w:t>
-            </w:r>
-            <w:proofErr w:type="spellStart"/>
-            <w:r>
-              <w:rPr>
-                <w:lang w:val="nl-NL"/>
-              </w:rPr>
-              <w:t>IAMSynth</w:t>
-            </w:r>
-            <w:proofErr w:type="spellEnd"/>
+              <w:t>Repliceren resultaten IAMSynth</w:t>
+            </w:r>
           </w:p>
         </w:tc>
         <w:tc>
@@ -477,7 +451,13 @@
               <w:rPr>
                 <w:lang w:val="nl-NL"/>
               </w:rPr>
-              <w:t>Week 4</w:t>
+              <w:t xml:space="preserve">Week </w:t>
+            </w:r>
+            <w:r>
+              <w:rPr>
+                <w:lang w:val="nl-NL"/>
+              </w:rPr>
+              <w:t>5</w:t>
             </w:r>
           </w:p>
         </w:tc>
@@ -513,7 +493,13 @@
               <w:rPr>
                 <w:lang w:val="nl-NL"/>
               </w:rPr>
-              <w:t>Week 5</w:t>
+              <w:t xml:space="preserve">Week </w:t>
+            </w:r>
+            <w:r>
+              <w:rPr>
+                <w:lang w:val="nl-NL"/>
+              </w:rPr>
+              <w:t>6</w:t>
             </w:r>
           </w:p>
         </w:tc>
@@ -577,16 +563,8 @@
               <w:rPr>
                 <w:lang w:val="nl-NL"/>
               </w:rPr>
-              <w:t xml:space="preserve"> generen </w:t>
-            </w:r>
-            <w:proofErr w:type="spellStart"/>
-            <w:r>
-              <w:rPr>
-                <w:lang w:val="nl-NL"/>
-              </w:rPr>
-              <w:t>DraculaSynth</w:t>
-            </w:r>
-            <w:proofErr w:type="spellEnd"/>
+              <w:t xml:space="preserve"> generen DraculaSynth</w:t>
+            </w:r>
           </w:p>
         </w:tc>
         <w:tc>
@@ -603,7 +581,13 @@
               <w:rPr>
                 <w:lang w:val="nl-NL"/>
               </w:rPr>
-              <w:t>Week 4</w:t>
+              <w:t xml:space="preserve">Week </w:t>
+            </w:r>
+            <w:r>
+              <w:rPr>
+                <w:lang w:val="nl-NL"/>
+              </w:rPr>
+              <w:t>5</w:t>
             </w:r>
           </w:p>
         </w:tc>
@@ -617,19 +601,11 @@
                 <w:lang w:val="nl-NL"/>
               </w:rPr>
             </w:pPr>
-            <w:proofErr w:type="spellStart"/>
-            <w:r>
-              <w:rPr>
-                <w:lang w:val="nl-NL"/>
-              </w:rPr>
-              <w:t>Refinen</w:t>
-            </w:r>
-            <w:proofErr w:type="spellEnd"/>
-            <w:r>
-              <w:rPr>
-                <w:lang w:val="nl-NL"/>
-              </w:rPr>
-              <w:t xml:space="preserve"> paper </w:t>
+            <w:r>
+              <w:rPr>
+                <w:lang w:val="nl-NL"/>
+              </w:rPr>
+              <w:t xml:space="preserve">Refinen paper </w:t>
             </w:r>
           </w:p>
         </w:tc>
@@ -647,7 +623,13 @@
               <w:rPr>
                 <w:lang w:val="nl-NL"/>
               </w:rPr>
-              <w:t>Week 5</w:t>
+              <w:t xml:space="preserve">Week </w:t>
+            </w:r>
+            <w:r>
+              <w:rPr>
+                <w:lang w:val="nl-NL"/>
+              </w:rPr>
+              <w:t>6</w:t>
             </w:r>
           </w:p>
         </w:tc>
@@ -745,7 +727,13 @@
               <w:rPr>
                 <w:lang w:val="nl-NL"/>
               </w:rPr>
-              <w:t>Week 5</w:t>
+              <w:t xml:space="preserve">Week </w:t>
+            </w:r>
+            <w:r>
+              <w:rPr>
+                <w:lang w:val="nl-NL"/>
+              </w:rPr>
+              <w:t>6</w:t>
             </w:r>
           </w:p>
         </w:tc>
@@ -842,7 +830,13 @@
         <w:rPr>
           <w:lang w:val="nl-NL"/>
         </w:rPr>
-        <w:t>Bij elke week wordt er uit gegaan van de deadlines die gehanteerd worden in Canvas. Dit zijn de vrijdagen om 23:59. Week 6 wordt gebruikt als buffer ruimte voor het geval dat er ergens in de planning uitloop plaats vindt.</w:t>
+        <w:t>Bij elke week wordt er uit gegaan van de deadlines die gehanteerd worden in Canvas. Dit zijn de vrijdagen om 23:59.</w:t>
+      </w:r>
+      <w:r>
+        <w:rPr>
+          <w:lang w:val="nl-NL"/>
+        </w:rPr>
+        <w:t xml:space="preserve"> Bij elke taak “repliceren” wordt ook de code geschreven voor het uitvoeren van de tests.</w:t>
       </w:r>
     </w:p>
     <w:p>
@@ -855,21 +849,7 @@
         <w:rPr>
           <w:lang w:val="nl-NL"/>
         </w:rPr>
-        <w:t xml:space="preserve">“Optioneel generen </w:t>
-      </w:r>
-      <w:proofErr w:type="spellStart"/>
-      <w:r>
-        <w:rPr>
-          <w:lang w:val="nl-NL"/>
-        </w:rPr>
-        <w:t>DraculaSynth</w:t>
-      </w:r>
-      <w:proofErr w:type="spellEnd"/>
-      <w:r>
-        <w:rPr>
-          <w:lang w:val="nl-NL"/>
-        </w:rPr>
-        <w:t>” is een optionele taak. Deze taak is optioneel omdat deze dataset niet direct beschikbaar is. Deze zou door de student gegenereerd moeten worden. Hier over is met de docent gecommuniceerd en deze heeft aangegeven dat het niet vereist is om voor deze dataset de resultaten te repliceren indien er andere datasets aanwezig zijn.</w:t>
+        <w:t>“Optioneel generen DraculaSynth” is een optionele taak. Deze taak is optioneel omdat deze dataset niet direct beschikbaar is. Deze zou door de student gegenereerd moeten worden. Hier over is met de docent gecommuniceerd en deze heeft aangegeven dat het niet vereist is om voor deze dataset de resultaten te repliceren indien er andere datasets aanwezig zijn.</w:t>
       </w:r>
     </w:p>
     <w:p>
@@ -918,7 +898,19 @@
         <w:rPr>
           <w:lang w:val="nl-NL"/>
         </w:rPr>
-        <w:t>Er is voldoende tijd beschikbaar in week 4 (deze taak mag niet resulteren in de uitloop van toekomstige taken)</w:t>
+        <w:t xml:space="preserve">Er is voldoende tijd beschikbaar in </w:t>
+      </w:r>
+      <w:r>
+        <w:rPr>
+          <w:lang w:val="nl-NL"/>
+        </w:rPr>
+        <w:t>de aangegeven week</w:t>
+      </w:r>
+      <w:r>
+        <w:rPr>
+          <w:lang w:val="nl-NL"/>
+        </w:rPr>
+        <w:t xml:space="preserve"> (deze taak mag niet resulteren in de uitloop van toekomstige taken)</w:t>
       </w:r>
     </w:p>
     <w:p>

</xml_diff>